<commit_message>
This is the git commit by vaibhav bansal
</commit_message>
<xml_diff>
--- a/vaibhav.docx
+++ b/vaibhav.docx
@@ -19,7 +19,7 @@
           <w:sz w:val="48"/>
           <w:szCs w:val="48"/>
         </w:rPr>
-        <w:t xml:space="preserve">GIT </w:t>
+        <w:t xml:space="preserve"> </w:t>
       </w:r>
       <w:r>
         <w:rPr>
@@ -430,7 +430,7 @@
           </mc:Choice>
           <mc:Fallback>
             <w:pict>
-              <v:line w14:anchorId="266437CE" id="Straight Connector 8" o:spid="_x0000_s1026" style="position:absolute;flip:y;z-index:251663360;visibility:visible;mso-wrap-style:square;mso-wrap-distance-left:9pt;mso-wrap-distance-top:0;mso-wrap-distance-right:9pt;mso-wrap-distance-bottom:0;mso-position-horizontal:absolute;mso-position-horizontal-relative:text;mso-position-vertical:absolute;mso-position-vertical-relative:text" from="95.4pt,15.25pt" to="117.6pt,15.85pt" o:gfxdata="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" strokecolor="#0d0d0d [3069]" strokeweight=".5pt">
+              <v:line w14:anchorId="4F53914C" id="Straight Connector 8" o:spid="_x0000_s1026" style="position:absolute;flip:y;z-index:251663360;visibility:visible;mso-wrap-style:square;mso-wrap-distance-left:9pt;mso-wrap-distance-top:0;mso-wrap-distance-right:9pt;mso-wrap-distance-bottom:0;mso-position-horizontal:absolute;mso-position-horizontal-relative:text;mso-position-vertical:absolute;mso-position-vertical-relative:text" from="95.4pt,15.25pt" to="117.6pt,15.85pt" o:gfxdata="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" strokecolor="#0d0d0d [3069]" strokeweight=".5pt">
                 <v:stroke joinstyle="miter"/>
               </v:line>
             </w:pict>
@@ -507,7 +507,7 @@
           </mc:Choice>
           <mc:Fallback>
             <w:pict>
-              <v:line w14:anchorId="265CACF8" id="Straight Connector 7" o:spid="_x0000_s1026" style="position:absolute;flip:y;z-index:251662336;visibility:visible;mso-wrap-style:square;mso-width-percent:0;mso-height-percent:0;mso-wrap-distance-left:9pt;mso-wrap-distance-top:0;mso-wrap-distance-right:9pt;mso-wrap-distance-bottom:0;mso-position-horizontal:absolute;mso-position-horizontal-relative:text;mso-position-vertical:absolute;mso-position-vertical-relative:text;mso-width-percent:0;mso-height-percent:0;mso-width-relative:margin;mso-height-relative:margin" from="25.2pt,23.65pt" to="66pt,54.25pt" o:gfxdata="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" strokecolor="#0d0d0d [3069]" strokeweight=".5pt">
+              <v:line w14:anchorId="20BA9823" id="Straight Connector 7" o:spid="_x0000_s1026" style="position:absolute;flip:y;z-index:251662336;visibility:visible;mso-wrap-style:square;mso-width-percent:0;mso-height-percent:0;mso-wrap-distance-left:9pt;mso-wrap-distance-top:0;mso-wrap-distance-right:9pt;mso-wrap-distance-bottom:0;mso-position-horizontal:absolute;mso-position-horizontal-relative:text;mso-position-vertical:absolute;mso-position-vertical-relative:text;mso-width-percent:0;mso-height-percent:0;mso-width-relative:margin;mso-height-relative:margin" from="25.2pt,23.65pt" to="66pt,54.25pt" o:gfxdata="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" strokecolor="#0d0d0d [3069]" strokeweight=".5pt">
                 <v:stroke joinstyle="miter"/>
               </v:line>
             </w:pict>
@@ -586,7 +586,7 @@
           </mc:Choice>
           <mc:Fallback>
             <w:pict>
-              <v:shapetype w14:anchorId="3AD27ABF" id="_x0000_t120" coordsize="21600,21600" o:spt="120" path="m10800,qx,10800,10800,21600,21600,10800,10800,xe">
+              <v:shapetype w14:anchorId="3852BD79" id="_x0000_t120" coordsize="21600,21600" o:spt="120" path="m10800,qx,10800,10800,21600,21600,10800,10800,xe">
                 <v:path gradientshapeok="t" o:connecttype="custom" o:connectlocs="10800,0;3163,3163;0,10800;3163,18437;10800,21600;18437,18437;21600,10800;18437,3163" textboxrect="3163,3163,18437,18437"/>
               </v:shapetype>
               <v:shape id="Flowchart: Connector 6" o:spid="_x0000_s1026" type="#_x0000_t120" style="position:absolute;margin-left:115.8pt;margin-top:2.65pt;width:30pt;height:27pt;z-index:251661312;visibility:visible;mso-wrap-style:square;mso-width-percent:0;mso-height-percent:0;mso-wrap-distance-left:9pt;mso-wrap-distance-top:0;mso-wrap-distance-right:9pt;mso-wrap-distance-bottom:0;mso-position-horizontal:absolute;mso-position-horizontal-relative:text;mso-position-vertical:absolute;mso-position-vertical-relative:text;mso-width-percent:0;mso-height-percent:0;mso-width-relative:margin;mso-height-relative:margin;v-text-anchor:middle" o:gfxdata="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" fillcolor="red" strokecolor="#1f3763 [1604]" strokeweight="1pt">
@@ -668,7 +668,7 @@
           </mc:Choice>
           <mc:Fallback>
             <w:pict>
-              <v:shape w14:anchorId="067FDAC9" id="Flowchart: Connector 5" o:spid="_x0000_s1026" type="#_x0000_t120" style="position:absolute;margin-left:64.8pt;margin-top:2.05pt;width:31.8pt;height:28.2pt;z-index:251660288;visibility:visible;mso-wrap-style:square;mso-width-percent:0;mso-height-percent:0;mso-wrap-distance-left:9pt;mso-wrap-distance-top:0;mso-wrap-distance-right:9pt;mso-wrap-distance-bottom:0;mso-position-horizontal:absolute;mso-position-horizontal-relative:text;mso-position-vertical:absolute;mso-position-vertical-relative:text;mso-width-percent:0;mso-height-percent:0;mso-width-relative:margin;mso-height-relative:margin;v-text-anchor:middle" o:gfxdata="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" fillcolor="red" strokecolor="#1f3763 [1604]" strokeweight="1pt">
+              <v:shape w14:anchorId="699E2BED" id="Flowchart: Connector 5" o:spid="_x0000_s1026" type="#_x0000_t120" style="position:absolute;margin-left:64.8pt;margin-top:2.05pt;width:31.8pt;height:28.2pt;z-index:251660288;visibility:visible;mso-wrap-style:square;mso-width-percent:0;mso-height-percent:0;mso-wrap-distance-left:9pt;mso-wrap-distance-top:0;mso-wrap-distance-right:9pt;mso-wrap-distance-bottom:0;mso-position-horizontal:absolute;mso-position-horizontal-relative:text;mso-position-vertical:absolute;mso-position-vertical-relative:text;mso-width-percent:0;mso-height-percent:0;mso-width-relative:margin;mso-height-relative:margin;v-text-anchor:middle" o:gfxdata="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" fillcolor="red" strokecolor="#1f3763 [1604]" strokeweight="1pt">
                 <v:stroke joinstyle="miter"/>
               </v:shape>
             </w:pict>
@@ -747,7 +747,7 @@
           </mc:Choice>
           <mc:Fallback>
             <w:pict>
-              <v:shape w14:anchorId="0355D0BA" id="Flowchart: Connector 1" o:spid="_x0000_s1026" type="#_x0000_t120" style="position:absolute;margin-left:0;margin-top:50.05pt;width:29.4pt;height:27pt;z-index:251659264;visibility:visible;mso-wrap-style:square;mso-width-percent:0;mso-height-percent:0;mso-wrap-distance-left:9pt;mso-wrap-distance-top:0;mso-wrap-distance-right:9pt;mso-wrap-distance-bottom:0;mso-position-horizontal:left;mso-position-horizontal-relative:margin;mso-position-vertical:absolute;mso-position-vertical-relative:text;mso-width-percent:0;mso-height-percent:0;mso-width-relative:margin;mso-height-relative:margin;v-text-anchor:middle" o:gfxdata="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" fillcolor="yellow" strokecolor="#1f3763 [1604]" strokeweight="1pt">
+              <v:shape w14:anchorId="46D4E4D8" id="Flowchart: Connector 1" o:spid="_x0000_s1026" type="#_x0000_t120" style="position:absolute;margin-left:0;margin-top:50.05pt;width:29.4pt;height:27pt;z-index:251659264;visibility:visible;mso-wrap-style:square;mso-width-percent:0;mso-height-percent:0;mso-wrap-distance-left:9pt;mso-wrap-distance-top:0;mso-wrap-distance-right:9pt;mso-wrap-distance-bottom:0;mso-position-horizontal:left;mso-position-horizontal-relative:margin;mso-position-vertical:absolute;mso-position-vertical-relative:text;mso-width-percent:0;mso-height-percent:0;mso-width-relative:margin;mso-height-relative:margin;v-text-anchor:middle" o:gfxdata="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" fillcolor="yellow" strokecolor="#1f3763 [1604]" strokeweight="1pt">
                 <v:stroke joinstyle="miter"/>
                 <w10:wrap anchorx="margin"/>
               </v:shape>
@@ -939,7 +939,7 @@
           </mc:Choice>
           <mc:Fallback>
             <w:pict>
-              <v:line w14:anchorId="7CC1F045" id="Straight Connector 18" o:spid="_x0000_s1026" style="position:absolute;flip:y;z-index:251674624;visibility:visible;mso-wrap-style:square;mso-wrap-distance-left:9pt;mso-wrap-distance-top:0;mso-wrap-distance-right:9pt;mso-wrap-distance-bottom:0;mso-position-horizontal:absolute;mso-position-horizontal-relative:text;mso-position-vertical:absolute;mso-position-vertical-relative:text" from="88.8pt,27.75pt" to="118.8pt,28.35pt" o:gfxdata="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" strokecolor="#0d0d0d [3069]" strokeweight=".5pt">
+              <v:line w14:anchorId="1B4CF8B5" id="Straight Connector 18" o:spid="_x0000_s1026" style="position:absolute;flip:y;z-index:251674624;visibility:visible;mso-wrap-style:square;mso-wrap-distance-left:9pt;mso-wrap-distance-top:0;mso-wrap-distance-right:9pt;mso-wrap-distance-bottom:0;mso-position-horizontal:absolute;mso-position-horizontal-relative:text;mso-position-vertical:absolute;mso-position-vertical-relative:text" from="88.8pt,27.75pt" to="118.8pt,28.35pt" o:gfxdata="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" strokecolor="#0d0d0d [3069]" strokeweight=".5pt">
                 <v:stroke joinstyle="miter"/>
               </v:line>
             </w:pict>
@@ -1014,7 +1014,7 @@
           </mc:Choice>
           <mc:Fallback>
             <w:pict>
-              <v:shape w14:anchorId="082D8324" id="Flowchart: Connector 14" o:spid="_x0000_s1026" type="#_x0000_t120" style="position:absolute;margin-left:118.2pt;margin-top:10.35pt;width:36pt;height:36pt;z-index:251670528;visibility:visible;mso-wrap-style:square;mso-wrap-distance-left:9pt;mso-wrap-distance-top:0;mso-wrap-distance-right:9pt;mso-wrap-distance-bottom:0;mso-position-horizontal:absolute;mso-position-horizontal-relative:text;mso-position-vertical:absolute;mso-position-vertical-relative:text;v-text-anchor:middle" o:gfxdata="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" fillcolor="red" strokecolor="#1f3763 [1604]" strokeweight="1pt">
+              <v:shape w14:anchorId="11F6E43F" id="Flowchart: Connector 14" o:spid="_x0000_s1026" type="#_x0000_t120" style="position:absolute;margin-left:118.2pt;margin-top:10.35pt;width:36pt;height:36pt;z-index:251670528;visibility:visible;mso-wrap-style:square;mso-wrap-distance-left:9pt;mso-wrap-distance-top:0;mso-wrap-distance-right:9pt;mso-wrap-distance-bottom:0;mso-position-horizontal:absolute;mso-position-horizontal-relative:text;mso-position-vertical:absolute;mso-position-vertical-relative:text;v-text-anchor:middle" o:gfxdata="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" fillcolor="red" strokecolor="#1f3763 [1604]" strokeweight="1pt">
                 <v:stroke joinstyle="miter"/>
               </v:shape>
             </w:pict>
@@ -1089,7 +1089,7 @@
           </mc:Choice>
           <mc:Fallback>
             <w:pict>
-              <v:shape w14:anchorId="7A2F8615" id="Flowchart: Connector 13" o:spid="_x0000_s1026" type="#_x0000_t120" style="position:absolute;margin-left:52.8pt;margin-top:12.15pt;width:36pt;height:36pt;z-index:251669504;visibility:visible;mso-wrap-style:square;mso-wrap-distance-left:9pt;mso-wrap-distance-top:0;mso-wrap-distance-right:9pt;mso-wrap-distance-bottom:0;mso-position-horizontal:absolute;mso-position-horizontal-relative:text;mso-position-vertical:absolute;mso-position-vertical-relative:text;v-text-anchor:middle" o:gfxdata="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" fillcolor="red" strokecolor="#1f3763 [1604]" strokeweight="1pt">
+              <v:shape w14:anchorId="1D19C5A3" id="Flowchart: Connector 13" o:spid="_x0000_s1026" type="#_x0000_t120" style="position:absolute;margin-left:52.8pt;margin-top:12.15pt;width:36pt;height:36pt;z-index:251669504;visibility:visible;mso-wrap-style:square;mso-wrap-distance-left:9pt;mso-wrap-distance-top:0;mso-wrap-distance-right:9pt;mso-wrap-distance-bottom:0;mso-position-horizontal:absolute;mso-position-horizontal-relative:text;mso-position-vertical:absolute;mso-position-vertical-relative:text;v-text-anchor:middle" o:gfxdata="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" fillcolor="red" strokecolor="#1f3763 [1604]" strokeweight="1pt">
                 <v:stroke joinstyle="miter"/>
               </v:shape>
             </w:pict>
@@ -1262,7 +1262,7 @@
           </mc:Choice>
           <mc:Fallback>
             <w:pict>
-              <v:line w14:anchorId="7FD6DA6E" id="Straight Connector 17" o:spid="_x0000_s1026" style="position:absolute;z-index:251673600;visibility:visible;mso-wrap-style:square;mso-wrap-distance-left:9pt;mso-wrap-distance-top:0;mso-wrap-distance-right:9pt;mso-wrap-distance-bottom:0;mso-position-horizontal:absolute;mso-position-horizontal-relative:text;mso-position-vertical:absolute;mso-position-vertical-relative:text" from="44.4pt,56.65pt" to="79.8pt,56.65pt" o:gfxdata="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" strokecolor="#0d0d0d [3069]" strokeweight=".5pt">
+              <v:line w14:anchorId="16BAB14E" id="Straight Connector 17" o:spid="_x0000_s1026" style="position:absolute;z-index:251673600;visibility:visible;mso-wrap-style:square;mso-wrap-distance-left:9pt;mso-wrap-distance-top:0;mso-wrap-distance-right:9pt;mso-wrap-distance-bottom:0;mso-position-horizontal:absolute;mso-position-horizontal-relative:text;mso-position-vertical:absolute;mso-position-vertical-relative:text" from="44.4pt,56.65pt" to="79.8pt,56.65pt" o:gfxdata="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" strokecolor="#0d0d0d [3069]" strokeweight=".5pt">
                 <v:stroke joinstyle="miter"/>
               </v:line>
             </w:pict>
@@ -1332,7 +1332,7 @@
           </mc:Choice>
           <mc:Fallback>
             <w:pict>
-              <v:line w14:anchorId="5C4DD18B" id="Straight Connector 16" o:spid="_x0000_s1026" style="position:absolute;flip:y;z-index:251672576;visibility:visible;mso-wrap-style:square;mso-wrap-distance-left:9pt;mso-wrap-distance-top:0;mso-wrap-distance-right:9pt;mso-wrap-distance-bottom:0;mso-position-horizontal:absolute;mso-position-horizontal-relative:text;mso-position-vertical:absolute;mso-position-vertical-relative:text" from="34.2pt,11.65pt" to="61.2pt,40.45pt" o:gfxdata="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" strokecolor="black [3213]" strokeweight=".5pt">
+              <v:line w14:anchorId="7B8B373C" id="Straight Connector 16" o:spid="_x0000_s1026" style="position:absolute;flip:y;z-index:251672576;visibility:visible;mso-wrap-style:square;mso-wrap-distance-left:9pt;mso-wrap-distance-top:0;mso-wrap-distance-right:9pt;mso-wrap-distance-bottom:0;mso-position-horizontal:absolute;mso-position-horizontal-relative:text;mso-position-vertical:absolute;mso-position-vertical-relative:text" from="34.2pt,11.65pt" to="61.2pt,40.45pt" o:gfxdata="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" strokecolor="black [3213]" strokeweight=".5pt">
                 <v:stroke joinstyle="miter"/>
               </v:line>
             </w:pict>
@@ -1407,7 +1407,7 @@
           </mc:Choice>
           <mc:Fallback>
             <w:pict>
-              <v:shape w14:anchorId="0C58BF0C" id="Flowchart: Connector 15" o:spid="_x0000_s1026" type="#_x0000_t120" style="position:absolute;margin-left:80.4pt;margin-top:39.85pt;width:36pt;height:36pt;z-index:251671552;visibility:visible;mso-wrap-style:square;mso-wrap-distance-left:9pt;mso-wrap-distance-top:0;mso-wrap-distance-right:9pt;mso-wrap-distance-bottom:0;mso-position-horizontal:absolute;mso-position-horizontal-relative:text;mso-position-vertical:absolute;mso-position-vertical-relative:text;v-text-anchor:middle" o:gfxdata="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" fillcolor="yellow" strokecolor="#1f3763 [1604]" strokeweight="1pt">
+              <v:shape w14:anchorId="0D46D213" id="Flowchart: Connector 15" o:spid="_x0000_s1026" type="#_x0000_t120" style="position:absolute;margin-left:80.4pt;margin-top:39.85pt;width:36pt;height:36pt;z-index:251671552;visibility:visible;mso-wrap-style:square;mso-wrap-distance-left:9pt;mso-wrap-distance-top:0;mso-wrap-distance-right:9pt;mso-wrap-distance-bottom:0;mso-position-horizontal:absolute;mso-position-horizontal-relative:text;mso-position-vertical:absolute;mso-position-vertical-relative:text;v-text-anchor:middle" o:gfxdata="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" fillcolor="yellow" strokecolor="#1f3763 [1604]" strokeweight="1pt">
                 <v:stroke joinstyle="miter"/>
               </v:shape>
             </w:pict>
@@ -1482,7 +1482,7 @@
           </mc:Choice>
           <mc:Fallback>
             <w:pict>
-              <v:shape w14:anchorId="300AED62" id="Flowchart: Connector 12" o:spid="_x0000_s1026" type="#_x0000_t120" style="position:absolute;margin-left:9pt;margin-top:39.25pt;width:36pt;height:36pt;z-index:251668480;visibility:visible;mso-wrap-style:square;mso-wrap-distance-left:9pt;mso-wrap-distance-top:0;mso-wrap-distance-right:9pt;mso-wrap-distance-bottom:0;mso-position-horizontal:absolute;mso-position-horizontal-relative:text;mso-position-vertical:absolute;mso-position-vertical-relative:text;v-text-anchor:middle" o:gfxdata="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" fillcolor="yellow" strokecolor="#1f3763 [1604]" strokeweight="1pt">
+              <v:shape w14:anchorId="441C437D" id="Flowchart: Connector 12" o:spid="_x0000_s1026" type="#_x0000_t120" style="position:absolute;margin-left:9pt;margin-top:39.25pt;width:36pt;height:36pt;z-index:251668480;visibility:visible;mso-wrap-style:square;mso-wrap-distance-left:9pt;mso-wrap-distance-top:0;mso-wrap-distance-right:9pt;mso-wrap-distance-bottom:0;mso-position-horizontal:absolute;mso-position-horizontal-relative:text;mso-position-vertical:absolute;mso-position-vertical-relative:text;v-text-anchor:middle" o:gfxdata="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" fillcolor="yellow" strokecolor="#1f3763 [1604]" strokeweight="1pt">
                 <v:stroke joinstyle="miter"/>
               </v:shape>
             </w:pict>
@@ -1581,7 +1581,7 @@
           </mc:Choice>
           <mc:Fallback>
             <w:pict>
-              <v:shape w14:anchorId="057D1063" id="Flowchart: Connector 24" o:spid="_x0000_s1026" type="#_x0000_t120" style="position:absolute;margin-left:211.8pt;margin-top:31.1pt;width:36pt;height:36pt;z-index:251682816;visibility:visible;mso-wrap-style:square;mso-wrap-distance-left:9pt;mso-wrap-distance-top:0;mso-wrap-distance-right:9pt;mso-wrap-distance-bottom:0;mso-position-horizontal:absolute;mso-position-horizontal-relative:text;mso-position-vertical:absolute;mso-position-vertical-relative:text;v-text-anchor:middle" o:gfxdata="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" fillcolor="red" strokecolor="#1f3763 [1604]" strokeweight="1pt">
+              <v:shape w14:anchorId="7395A188" id="Flowchart: Connector 24" o:spid="_x0000_s1026" type="#_x0000_t120" style="position:absolute;margin-left:211.8pt;margin-top:31.1pt;width:36pt;height:36pt;z-index:251682816;visibility:visible;mso-wrap-style:square;mso-wrap-distance-left:9pt;mso-wrap-distance-top:0;mso-wrap-distance-right:9pt;mso-wrap-distance-bottom:0;mso-position-horizontal:absolute;mso-position-horizontal-relative:text;mso-position-vertical:absolute;mso-position-vertical-relative:text;v-text-anchor:middle" o:gfxdata="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" fillcolor="red" strokecolor="#1f3763 [1604]" strokeweight="1pt">
                 <v:stroke joinstyle="miter"/>
               </v:shape>
             </w:pict>
@@ -1853,7 +1853,7 @@
           </mc:Choice>
           <mc:Fallback>
             <w:pict>
-              <v:line w14:anchorId="2866D26B" id="Straight Connector 27" o:spid="_x0000_s1026" style="position:absolute;z-index:251685888;visibility:visible;mso-wrap-style:square;mso-wrap-distance-left:9pt;mso-wrap-distance-top:0;mso-wrap-distance-right:9pt;mso-wrap-distance-bottom:0;mso-position-horizontal:absolute;mso-position-horizontal-relative:text;mso-position-vertical:absolute;mso-position-vertical-relative:text" from="46.8pt,61.8pt" to="68.4pt,61.8pt" o:gfxdata="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" strokecolor="#0d0d0d [3069]" strokeweight=".5pt">
+              <v:line w14:anchorId="1BD704C6" id="Straight Connector 27" o:spid="_x0000_s1026" style="position:absolute;z-index:251685888;visibility:visible;mso-wrap-style:square;mso-wrap-distance-left:9pt;mso-wrap-distance-top:0;mso-wrap-distance-right:9pt;mso-wrap-distance-bottom:0;mso-position-horizontal:absolute;mso-position-horizontal-relative:text;mso-position-vertical:absolute;mso-position-vertical-relative:text" from="46.8pt,61.8pt" to="68.4pt,61.8pt" o:gfxdata="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" strokecolor="#0d0d0d [3069]" strokeweight=".5pt">
                 <v:stroke joinstyle="miter"/>
               </v:line>
             </w:pict>
@@ -1926,7 +1926,7 @@
           </mc:Choice>
           <mc:Fallback>
             <w:pict>
-              <v:line w14:anchorId="7107E980" id="Straight Connector 26" o:spid="_x0000_s1026" style="position:absolute;flip:y;z-index:251684864;visibility:visible;mso-wrap-style:square;mso-wrap-distance-left:9pt;mso-wrap-distance-top:0;mso-wrap-distance-right:9pt;mso-wrap-distance-bottom:0;mso-position-horizontal:absolute;mso-position-horizontal-relative:text;mso-position-vertical:absolute;mso-position-vertical-relative:text" from="97.2pt,21pt" to="2in,50.4pt" o:gfxdata="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" strokecolor="#0d0d0d [3069]" strokeweight=".5pt">
+              <v:line w14:anchorId="37EAF9CC" id="Straight Connector 26" o:spid="_x0000_s1026" style="position:absolute;flip:y;z-index:251684864;visibility:visible;mso-wrap-style:square;mso-wrap-distance-left:9pt;mso-wrap-distance-top:0;mso-wrap-distance-right:9pt;mso-wrap-distance-bottom:0;mso-position-horizontal:absolute;mso-position-horizontal-relative:text;mso-position-vertical:absolute;mso-position-vertical-relative:text" from="97.2pt,21pt" to="2in,50.4pt" o:gfxdata="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" strokecolor="#0d0d0d [3069]" strokeweight=".5pt">
                 <v:stroke joinstyle="miter"/>
               </v:line>
             </w:pict>
@@ -1999,7 +1999,7 @@
           </mc:Choice>
           <mc:Fallback>
             <w:pict>
-              <v:line w14:anchorId="37B21FC5" id="Straight Connector 25" o:spid="_x0000_s1026" style="position:absolute;z-index:251683840;visibility:visible;mso-wrap-style:square;mso-wrap-distance-left:9pt;mso-wrap-distance-top:0;mso-wrap-distance-right:9pt;mso-wrap-distance-bottom:0;mso-position-horizontal:absolute;mso-position-horizontal-relative:text;mso-position-vertical:absolute;mso-position-vertical-relative:text" from="181.2pt,16.2pt" to="211.8pt,16.2pt" o:gfxdata="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" strokecolor="#0d0d0d [3069]" strokeweight=".5pt">
+              <v:line w14:anchorId="7AFDA602" id="Straight Connector 25" o:spid="_x0000_s1026" style="position:absolute;z-index:251683840;visibility:visible;mso-wrap-style:square;mso-wrap-distance-left:9pt;mso-wrap-distance-top:0;mso-wrap-distance-right:9pt;mso-wrap-distance-bottom:0;mso-position-horizontal:absolute;mso-position-horizontal-relative:text;mso-position-vertical:absolute;mso-position-vertical-relative:text" from="181.2pt,16.2pt" to="211.8pt,16.2pt" o:gfxdata="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" strokecolor="#0d0d0d [3069]" strokeweight=".5pt">
                 <v:stroke joinstyle="miter"/>
               </v:line>
             </w:pict>
@@ -2074,7 +2074,7 @@
           </mc:Choice>
           <mc:Fallback>
             <w:pict>
-              <v:shape w14:anchorId="4666F191" id="Flowchart: Connector 23" o:spid="_x0000_s1026" type="#_x0000_t120" style="position:absolute;margin-left:145.2pt;margin-top:.6pt;width:36pt;height:36pt;z-index:251681792;visibility:visible;mso-wrap-style:square;mso-wrap-distance-left:9pt;mso-wrap-distance-top:0;mso-wrap-distance-right:9pt;mso-wrap-distance-bottom:0;mso-position-horizontal:absolute;mso-position-horizontal-relative:text;mso-position-vertical:absolute;mso-position-vertical-relative:text;v-text-anchor:middle" o:gfxdata="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" fillcolor="red" strokecolor="#1f3763 [1604]" strokeweight="1pt">
+              <v:shape w14:anchorId="21331C43" id="Flowchart: Connector 23" o:spid="_x0000_s1026" type="#_x0000_t120" style="position:absolute;margin-left:145.2pt;margin-top:.6pt;width:36pt;height:36pt;z-index:251681792;visibility:visible;mso-wrap-style:square;mso-wrap-distance-left:9pt;mso-wrap-distance-top:0;mso-wrap-distance-right:9pt;mso-wrap-distance-bottom:0;mso-position-horizontal:absolute;mso-position-horizontal-relative:text;mso-position-vertical:absolute;mso-position-vertical-relative:text;v-text-anchor:middle" o:gfxdata="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" fillcolor="red" strokecolor="#1f3763 [1604]" strokeweight="1pt">
                 <v:stroke joinstyle="miter"/>
               </v:shape>
             </w:pict>
@@ -2149,7 +2149,7 @@
           </mc:Choice>
           <mc:Fallback>
             <w:pict>
-              <v:shape w14:anchorId="28193D67" id="Flowchart: Connector 22" o:spid="_x0000_s1026" type="#_x0000_t120" style="position:absolute;margin-left:67.8pt;margin-top:45.6pt;width:36pt;height:36pt;z-index:251680768;visibility:visible;mso-wrap-style:square;mso-wrap-distance-left:9pt;mso-wrap-distance-top:0;mso-wrap-distance-right:9pt;mso-wrap-distance-bottom:0;mso-position-horizontal:absolute;mso-position-horizontal-relative:text;mso-position-vertical:absolute;mso-position-vertical-relative:text;v-text-anchor:middle" o:gfxdata="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" fillcolor="yellow" strokecolor="#1f3763 [1604]" strokeweight="1pt">
+              <v:shape w14:anchorId="159A1960" id="Flowchart: Connector 22" o:spid="_x0000_s1026" type="#_x0000_t120" style="position:absolute;margin-left:67.8pt;margin-top:45.6pt;width:36pt;height:36pt;z-index:251680768;visibility:visible;mso-wrap-style:square;mso-wrap-distance-left:9pt;mso-wrap-distance-top:0;mso-wrap-distance-right:9pt;mso-wrap-distance-bottom:0;mso-position-horizontal:absolute;mso-position-horizontal-relative:text;mso-position-vertical:absolute;mso-position-vertical-relative:text;v-text-anchor:middle" o:gfxdata="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" fillcolor="yellow" strokecolor="#1f3763 [1604]" strokeweight="1pt">
                 <v:stroke joinstyle="miter"/>
               </v:shape>
             </w:pict>
@@ -2224,7 +2224,7 @@
           </mc:Choice>
           <mc:Fallback>
             <w:pict>
-              <v:shape w14:anchorId="171B766B" id="Flowchart: Connector 21" o:spid="_x0000_s1026" type="#_x0000_t120" style="position:absolute;margin-left:10.2pt;margin-top:45pt;width:36pt;height:36pt;z-index:251679744;visibility:visible;mso-wrap-style:square;mso-wrap-distance-left:9pt;mso-wrap-distance-top:0;mso-wrap-distance-right:9pt;mso-wrap-distance-bottom:0;mso-position-horizontal:absolute;mso-position-horizontal-relative:text;mso-position-vertical:absolute;mso-position-vertical-relative:text;v-text-anchor:middle" o:gfxdata="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" fillcolor="yellow" strokecolor="#1f3763 [1604]" strokeweight="1pt">
+              <v:shape w14:anchorId="356BB493" id="Flowchart: Connector 21" o:spid="_x0000_s1026" type="#_x0000_t120" style="position:absolute;margin-left:10.2pt;margin-top:45pt;width:36pt;height:36pt;z-index:251679744;visibility:visible;mso-wrap-style:square;mso-wrap-distance-left:9pt;mso-wrap-distance-top:0;mso-wrap-distance-right:9pt;mso-wrap-distance-bottom:0;mso-position-horizontal:absolute;mso-position-horizontal-relative:text;mso-position-vertical:absolute;mso-position-vertical-relative:text;v-text-anchor:middle" o:gfxdata="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" fillcolor="yellow" strokecolor="#1f3763 [1604]" strokeweight="1pt">
                 <v:stroke joinstyle="miter"/>
               </v:shape>
             </w:pict>

</xml_diff>